<commit_message>
add new and modified
</commit_message>
<xml_diff>
--- a/NWFLUG/Letters/1-bwb-pto.docx
+++ b/NWFLUG/Letters/1-bwb-pto.docx
@@ -31,7 +31,6 @@
         <w:rPr>
           <w:sz w:val="28"/>
           <w:szCs w:val="28"/>
-          <w:highlight w:val="yellow"/>
         </w:rPr>
         <w:t>201</w:t>
       </w:r>
@@ -39,7 +38,6 @@
         <w:rPr>
           <w:sz w:val="28"/>
           <w:szCs w:val="28"/>
-          <w:highlight w:val="yellow"/>
         </w:rPr>
         <w:t>8</w:t>
       </w:r>
@@ -47,7 +45,6 @@
         <w:rPr>
           <w:sz w:val="28"/>
           <w:szCs w:val="28"/>
-          <w:highlight w:val="yellow"/>
         </w:rPr>
         <w:t>-</w:t>
       </w:r>
@@ -55,38 +52,58 @@
         <w:rPr>
           <w:sz w:val="28"/>
           <w:szCs w:val="28"/>
-          <w:highlight w:val="yellow"/>
-        </w:rPr>
-        <w:t>00-00</w:t>
-      </w:r>
-    </w:p>
-    <w:p>
-      <w:pPr>
-        <w:pStyle w:val="Header"/>
-        <w:tabs>
-          <w:tab w:val="clear" w:pos="4320"/>
-          <w:tab w:val="clear" w:pos="8640"/>
-        </w:tabs>
-        <w:rPr>
-          <w:sz w:val="28"/>
-          <w:szCs w:val="28"/>
-        </w:rPr>
-      </w:pPr>
-    </w:p>
-    <w:p>
-      <w:pPr>
-        <w:pStyle w:val="Header"/>
-        <w:tabs>
-          <w:tab w:val="clear" w:pos="4320"/>
-          <w:tab w:val="clear" w:pos="8640"/>
-        </w:tabs>
+        </w:rPr>
+        <w:t>10</w:t>
+      </w:r>
+      <w:r>
+        <w:rPr>
+          <w:sz w:val="28"/>
+          <w:szCs w:val="28"/>
+        </w:rPr>
+        <w:t>-</w:t>
+      </w:r>
+      <w:r>
+        <w:rPr>
+          <w:sz w:val="28"/>
+          <w:szCs w:val="28"/>
+        </w:rPr>
+        <w:t>19</w:t>
+      </w:r>
+    </w:p>
+    <w:p>
+      <w:pPr>
+        <w:pStyle w:val="Header"/>
+        <w:tabs>
+          <w:tab w:val="clear" w:pos="4320"/>
+          <w:tab w:val="clear" w:pos="8640"/>
+        </w:tabs>
+        <w:rPr>
+          <w:sz w:val="28"/>
+          <w:szCs w:val="28"/>
+        </w:rPr>
+      </w:pPr>
+    </w:p>
+    <w:p>
+      <w:pPr>
+        <w:pStyle w:val="Header"/>
+        <w:tabs>
+          <w:tab w:val="clear" w:pos="4320"/>
+          <w:tab w:val="clear" w:pos="8640"/>
+        </w:tabs>
+        <w:rPr>
+          <w:sz w:val="28"/>
+          <w:szCs w:val="28"/>
+        </w:rPr>
+      </w:pPr>
+      <w:r>
         <w:rPr>
           <w:color w:val="434343"/>
           <w:sz w:val="28"/>
           <w:szCs w:val="28"/>
           <w:shd w:val="clear" w:color="auto" w:fill="FFFFFF"/>
         </w:rPr>
-      </w:pPr>
+        <w:t>Bluewater Elementary School PTO</w:t>
+      </w:r>
       <w:r>
         <w:rPr>
           <w:color w:val="434343"/>
@@ -94,8 +111,11 @@
           <w:szCs w:val="28"/>
           <w:shd w:val="clear" w:color="auto" w:fill="FFFFFF"/>
         </w:rPr>
-        <w:t>&lt;INSIDE</w:t>
-      </w:r>
+        <w:br/>
+        <w:t>bluewaterpto@gmail.com</w:t>
+      </w:r>
+      <w:bookmarkStart w:id="0" w:name="_GoBack"/>
+      <w:bookmarkEnd w:id="0"/>
       <w:r>
         <w:rPr>
           <w:color w:val="434343"/>
@@ -104,21 +124,7 @@
           <w:shd w:val="clear" w:color="auto" w:fill="FFFFFF"/>
         </w:rPr>
         <w:br/>
-        <w:t>ADDRESS&gt;</w:t>
-      </w:r>
-    </w:p>
-    <w:p>
-      <w:pPr>
-        <w:pStyle w:val="Header"/>
-        <w:tabs>
-          <w:tab w:val="clear" w:pos="4320"/>
-          <w:tab w:val="clear" w:pos="8640"/>
-        </w:tabs>
-        <w:rPr>
-          <w:sz w:val="28"/>
-          <w:szCs w:val="28"/>
-        </w:rPr>
-      </w:pPr>
+      </w:r>
     </w:p>
     <w:p>
       <w:pPr>
@@ -336,16 +342,7 @@
           <w:sz w:val="28"/>
           <w:szCs w:val="28"/>
         </w:rPr>
-        <w:t xml:space="preserve">Please feel free to contact me at any time by e-mail (see above) </w:t>
-      </w:r>
-      <w:bookmarkStart w:id="0" w:name="_GoBack"/>
-      <w:bookmarkEnd w:id="0"/>
-      <w:r>
-        <w:rPr>
-          <w:sz w:val="28"/>
-          <w:szCs w:val="28"/>
-        </w:rPr>
-        <w:t>or phone (see below, leave a message on my phone if I do not answer).</w:t>
+        <w:t>Please feel free to contact me at any time by e-mail (see above) or phone (see below, leave a message on my phone if I do not answer).</w:t>
       </w:r>
     </w:p>
     <w:p>
@@ -379,6 +376,39 @@
           <w:szCs w:val="28"/>
         </w:rPr>
         <w:t>With warmest regards,</w:t>
+      </w:r>
+    </w:p>
+    <w:p>
+      <w:pPr>
+        <w:pStyle w:val="Header"/>
+        <w:tabs>
+          <w:tab w:val="clear" w:pos="4320"/>
+          <w:tab w:val="clear" w:pos="8640"/>
+        </w:tabs>
+        <w:rPr>
+          <w:sz w:val="28"/>
+          <w:szCs w:val="28"/>
+        </w:rPr>
+      </w:pPr>
+    </w:p>
+    <w:p>
+      <w:pPr>
+        <w:pStyle w:val="Header"/>
+        <w:tabs>
+          <w:tab w:val="clear" w:pos="4320"/>
+          <w:tab w:val="clear" w:pos="8640"/>
+        </w:tabs>
+        <w:rPr>
+          <w:sz w:val="28"/>
+          <w:szCs w:val="28"/>
+        </w:rPr>
+      </w:pPr>
+      <w:r>
+        <w:rPr>
+          <w:sz w:val="28"/>
+          <w:szCs w:val="28"/>
+        </w:rPr>
+        <w:t>-Tom</w:t>
       </w:r>
     </w:p>
     <w:sectPr>
@@ -707,6 +737,7 @@
     <w:lsdException w:name="HTML Sample" w:semiHidden="1" w:unhideWhenUsed="1"/>
     <w:lsdException w:name="HTML Typewriter" w:semiHidden="1" w:unhideWhenUsed="1"/>
     <w:lsdException w:name="HTML Variable" w:semiHidden="1" w:unhideWhenUsed="1"/>
+    <w:lsdException w:name="Normal Table" w:semiHidden="1" w:unhideWhenUsed="1"/>
     <w:lsdException w:name="annotation subject" w:semiHidden="1" w:unhideWhenUsed="1"/>
     <w:lsdException w:name="No List" w:semiHidden="1" w:unhideWhenUsed="1"/>
     <w:lsdException w:name="Outline List 1" w:semiHidden="1" w:unhideWhenUsed="1"/>
@@ -753,8 +784,10 @@
     <w:lsdException w:name="Table Subtle 2" w:semiHidden="1" w:unhideWhenUsed="1"/>
     <w:lsdException w:name="Table Web 1" w:semiHidden="1" w:unhideWhenUsed="1"/>
     <w:lsdException w:name="Table Web 2" w:semiHidden="1" w:unhideWhenUsed="1"/>
+    <w:lsdException w:name="Table Web 3" w:semiHidden="1" w:unhideWhenUsed="1"/>
     <w:lsdException w:name="Balloon Text" w:semiHidden="1" w:unhideWhenUsed="1"/>
     <w:lsdException w:name="Table Grid" w:uiPriority="59"/>
+    <w:lsdException w:name="Table Theme" w:semiHidden="1" w:unhideWhenUsed="1"/>
     <w:lsdException w:name="Placeholder Text" w:semiHidden="1"/>
     <w:lsdException w:name="No Spacing" w:uiPriority="1" w:qFormat="1"/>
     <w:lsdException w:name="Light Shading" w:uiPriority="60"/>

</xml_diff>